<commit_message>
Added month name in input dialogs
</commit_message>
<xml_diff>
--- a/subprograms/email/template/filled_email_template.docx
+++ b/subprograms/email/template/filled_email_template.docx
@@ -40,7 +40,7 @@
           <w:b/>
           <w:bCs/>
         </w:rPr>
-        <w:t xml:space="preserve">Alícia Rodrigues</w:t>
+        <w:t xml:space="preserve">Alicia</w:t>
       </w:r>
       <w:r>
         <w:rPr/>
@@ -51,7 +51,7 @@
           <w:b/>
           <w:bCs/>
         </w:rPr>
-        <w:t xml:space="preserve">Julho</w:t>
+        <w:t xml:space="preserve">abril</w:t>
       </w:r>
       <w:r>
         <w:rPr/>

</xml_diff>

<commit_message>
Solved bug on format first and last name to create overwatch sheet name
</commit_message>
<xml_diff>
--- a/subprograms/email/template/filled_email_template.docx
+++ b/subprograms/email/template/filled_email_template.docx
@@ -40,7 +40,7 @@
           <w:b/>
           <w:bCs/>
         </w:rPr>
-        <w:t xml:space="preserve">Alicia Santos</w:t>
+        <w:t xml:space="preserve">Alícia Santos</w:t>
       </w:r>
       <w:r>
         <w:rPr/>
@@ -51,7 +51,7 @@
           <w:b/>
           <w:bCs/>
         </w:rPr>
-        <w:t xml:space="preserve">julho</w:t>
+        <w:t xml:space="preserve">abril</w:t>
       </w:r>
       <w:r>
         <w:rPr/>

</xml_diff>

<commit_message>
Change name from bot folder
</commit_message>
<xml_diff>
--- a/subprograms/email/template/filled_email_template.docx
+++ b/subprograms/email/template/filled_email_template.docx
@@ -40,7 +40,7 @@
           <w:b/>
           <w:bCs/>
         </w:rPr>
-        <w:t xml:space="preserve">Alícia Santos</w:t>
+        <w:t xml:space="preserve">Beltrano Souza</w:t>
       </w:r>
       <w:r>
         <w:rPr/>
@@ -51,7 +51,7 @@
           <w:b/>
           <w:bCs/>
         </w:rPr>
-        <w:t xml:space="preserve">abril</w:t>
+        <w:t xml:space="preserve">julho</w:t>
       </w:r>
       <w:r>
         <w:rPr/>

</xml_diff>

<commit_message>
Removes "\" character that came as return in Python's actitivy
</commit_message>
<xml_diff>
--- a/subprograms/email/template/filled_email_template.docx
+++ b/subprograms/email/template/filled_email_template.docx
@@ -40,7 +40,7 @@
           <w:b/>
           <w:bCs/>
         </w:rPr>
-        <w:t xml:space="preserve">Beltrano Souza</w:t>
+        <w:t xml:space="preserve">Alícia Santos</w:t>
       </w:r>
       <w:r>
         <w:rPr/>
@@ -62,7 +62,7 @@
           <w:b/>
           <w:bCs/>
         </w:rPr>
-        <w:t xml:space="preserve">C:\Users\alicia.santos\Documents\escala_sobreaviso</w:t>
+        <w:t xml:space="preserve">C:\Users\alicia.santos\Desktop\pasta_de_rede</w:t>
       </w:r>
     </w:p>
     <w:p>

</xml_diff>

<commit_message>
Revert "Removes "\" character that came as return in Python's actitivy"
This reverts commit ef72a6383233b55d1e04f25120845b5f57da58eb.
</commit_message>
<xml_diff>
--- a/subprograms/email/template/filled_email_template.docx
+++ b/subprograms/email/template/filled_email_template.docx
@@ -40,7 +40,7 @@
           <w:b/>
           <w:bCs/>
         </w:rPr>
-        <w:t xml:space="preserve">Alícia Santos</w:t>
+        <w:t xml:space="preserve">Beltrano Souza</w:t>
       </w:r>
       <w:r>
         <w:rPr/>
@@ -62,7 +62,7 @@
           <w:b/>
           <w:bCs/>
         </w:rPr>
-        <w:t xml:space="preserve">C:\Users\alicia.santos\Desktop\pasta_de_rede</w:t>
+        <w:t xml:space="preserve">C:\Users\alicia.santos\Documents\escala_sobreaviso</w:t>
       </w:r>
     </w:p>
     <w:p>

</xml_diff>

<commit_message>
Revert "Revert "Removes "\" character that came as return in Python's actitivy""
This reverts commit c2a5a8ab934f4c76e81c00af48ed7a1a7013dcaf.
</commit_message>
<xml_diff>
--- a/subprograms/email/template/filled_email_template.docx
+++ b/subprograms/email/template/filled_email_template.docx
@@ -40,7 +40,7 @@
           <w:b/>
           <w:bCs/>
         </w:rPr>
-        <w:t xml:space="preserve">Beltrano Souza</w:t>
+        <w:t xml:space="preserve">Alícia Santos</w:t>
       </w:r>
       <w:r>
         <w:rPr/>
@@ -62,7 +62,7 @@
           <w:b/>
           <w:bCs/>
         </w:rPr>
-        <w:t xml:space="preserve">C:\Users\alicia.santos\Documents\escala_sobreaviso</w:t>
+        <w:t xml:space="preserve">C:\Users\alicia.santos\Desktop\pasta_de_rede</w:t>
       </w:r>
     </w:p>
     <w:p>

</xml_diff>

<commit_message>
Sets overwatch time and limit variables as global, starts overwatch shift at 7pm after a non worked day and creates subprogram for set overwatch limit
</commit_message>
<xml_diff>
--- a/subprograms/email/template/filled_email_template.docx
+++ b/subprograms/email/template/filled_email_template.docx
@@ -40,7 +40,7 @@
           <w:b/>
           <w:bCs/>
         </w:rPr>
-        <w:t xml:space="preserve">Alícia Santos</w:t>
+        <w:t xml:space="preserve">Ciclano Silva</w:t>
       </w:r>
       <w:r>
         <w:rPr/>
@@ -62,7 +62,7 @@
           <w:b/>
           <w:bCs/>
         </w:rPr>
-        <w:t xml:space="preserve">C:\Users\alicia.santos\Desktop\pasta_de_rede</w:t>
+        <w:t xml:space="preserve">C:\Users\alicia.santos\Documents\escala_sobreaviso</w:t>
       </w:r>
     </w:p>
     <w:p>

</xml_diff>

<commit_message>
Starts overwatch shift at 7pm after a non worked holiday
</commit_message>
<xml_diff>
--- a/subprograms/email/template/filled_email_template.docx
+++ b/subprograms/email/template/filled_email_template.docx
@@ -40,7 +40,7 @@
           <w:b/>
           <w:bCs/>
         </w:rPr>
-        <w:t xml:space="preserve">Ciclano Silva</w:t>
+        <w:t xml:space="preserve">Teste Setembro</w:t>
       </w:r>
       <w:r>
         <w:rPr/>
@@ -51,7 +51,7 @@
           <w:b/>
           <w:bCs/>
         </w:rPr>
-        <w:t xml:space="preserve">julho</w:t>
+        <w:t xml:space="preserve">setembro</w:t>
       </w:r>
       <w:r>
         <w:rPr/>

</xml_diff>

<commit_message>
Removed SpreadUp subprograms (login and fill and attach file to new request)
</commit_message>
<xml_diff>
--- a/subprograms/email/template/filled_email_template.docx
+++ b/subprograms/email/template/filled_email_template.docx
@@ -40,7 +40,7 @@
           <w:b/>
           <w:bCs/>
         </w:rPr>
-        <w:t xml:space="preserve">Teste Setembro</w:t>
+        <w:t xml:space="preserve">teste julho</w:t>
       </w:r>
       <w:r>
         <w:rPr/>
@@ -51,7 +51,7 @@
           <w:b/>
           <w:bCs/>
         </w:rPr>
-        <w:t xml:space="preserve">setembro</w:t>
+        <w:t xml:space="preserve">julho</w:t>
       </w:r>
       <w:r>
         <w:rPr/>

</xml_diff>

<commit_message>
Write "codigo" and "CPF" column as a text instead of number on output excel sheet
</commit_message>
<xml_diff>
--- a/subprograms/email/template/filled_email_template.docx
+++ b/subprograms/email/template/filled_email_template.docx
@@ -40,7 +40,7 @@
           <w:b/>
           <w:bCs/>
         </w:rPr>
-        <w:t xml:space="preserve">teste julho</w:t>
+        <w:t xml:space="preserve">Christiano Jesus Morgan da Costa</w:t>
       </w:r>
       <w:r>
         <w:rPr/>
@@ -51,7 +51,7 @@
           <w:b/>
           <w:bCs/>
         </w:rPr>
-        <w:t xml:space="preserve">julho</w:t>
+        <w:t xml:space="preserve">setembro</w:t>
       </w:r>
       <w:r>
         <w:rPr/>

</xml_diff>